<commit_message>
update report task 6
</commit_message>
<xml_diff>
--- a/Báo cáo Chỉnh sửa training Xamarin sử dụng Prism MVVM.docx
+++ b/Báo cáo Chỉnh sửa training Xamarin sử dụng Prism MVVM.docx
@@ -81,6 +81,7 @@
     </w:p>
     <w:p>
       <w:pPr>
+        <w:ind w:left="2160" w:firstLine="720"/>
         <w:rPr>
           <w:color w:val="FF0000"/>
           <w:sz w:val="36"/>
@@ -95,8 +96,28 @@
           <w:szCs w:val="36"/>
           <w:lang w:val="vi-VN"/>
         </w:rPr>
-        <w:t>Chỉnh sửa:</w:t>
-      </w:r>
+        <w:t>Chỉnh sửa</w:t>
+      </w:r>
+      <w:r>
+        <w:rPr>
+          <w:color w:val="FF0000"/>
+          <w:sz w:val="36"/>
+          <w:szCs w:val="36"/>
+          <w:lang w:val="vi-VN"/>
+        </w:rPr>
+        <w:t>/fix bug</w:t>
+      </w:r>
+      <w:r>
+        <w:rPr>
+          <w:color w:val="FF0000"/>
+          <w:sz w:val="36"/>
+          <w:szCs w:val="36"/>
+          <w:lang w:val="vi-VN"/>
+        </w:rPr>
+        <w:t>:</w:t>
+      </w:r>
+      <w:bookmarkStart w:id="0" w:name="_GoBack"/>
+      <w:bookmarkEnd w:id="0"/>
     </w:p>
     <w:p>
       <w:pPr>
@@ -117,11 +138,34 @@
         </w:rPr>
         <w:t xml:space="preserve"> </w:t>
       </w:r>
-      <w:r>
-        <w:rPr>
-          <w:lang w:val="vi-VN"/>
-        </w:rPr>
-        <w:t>https://github.com/hoanghuypham94/XamarinTraining2019</w:t>
+      <w:hyperlink r:id="rId5" w:history="1">
+        <w:r>
+          <w:rPr>
+            <w:rStyle w:val="Hyperlink"/>
+            <w:lang w:val="vi-VN"/>
+          </w:rPr>
+          <w:t>https://github.com/hoanghuypham94/XamarinTraining2019</w:t>
+        </w:r>
+      </w:hyperlink>
+    </w:p>
+    <w:p>
+      <w:pPr>
+        <w:ind w:firstLine="720"/>
+        <w:rPr>
+          <w:lang w:val="vi-VN"/>
+        </w:rPr>
+      </w:pPr>
+      <w:r>
+        <w:rPr>
+          <w:lang w:val="vi-VN"/>
+        </w:rPr>
+        <w:t xml:space="preserve">Project: </w:t>
+      </w:r>
+      <w:r>
+        <w:rPr>
+          <w:lang w:val="vi-VN"/>
+        </w:rPr>
+        <w:t>PostsImages_01</w:t>
       </w:r>
     </w:p>
     <w:p>
@@ -165,8 +209,6 @@
           <w:shd w:val="clear" w:color="auto" w:fill="F5F5F3"/>
         </w:rPr>
       </w:pPr>
-      <w:bookmarkStart w:id="0" w:name="_GoBack"/>
-      <w:bookmarkEnd w:id="0"/>
       <w:r>
         <w:rPr>
           <w:rFonts w:ascii="Consolas" w:hAnsi="Consolas" w:cs="Consolas"/>
@@ -192,7 +234,7 @@
                     <pic:cNvPicPr/>
                   </pic:nvPicPr>
                   <pic:blipFill>
-                    <a:blip r:embed="rId5">
+                    <a:blip r:embed="rId6">
                       <a:extLst>
                         <a:ext uri="{28A0092B-C50C-407E-A947-70E740481C1C}">
                           <a14:useLocalDpi xmlns:a14="http://schemas.microsoft.com/office/drawing/2010/main" val="0"/>
@@ -290,7 +332,7 @@
                     <pic:cNvPicPr/>
                   </pic:nvPicPr>
                   <pic:blipFill>
-                    <a:blip r:embed="rId6" cstate="print">
+                    <a:blip r:embed="rId7" cstate="print">
                       <a:extLst>
                         <a:ext uri="{28A0092B-C50C-407E-A947-70E740481C1C}">
                           <a14:useLocalDpi xmlns:a14="http://schemas.microsoft.com/office/drawing/2010/main" val="0"/>
@@ -341,7 +383,7 @@
                     <pic:cNvPicPr/>
                   </pic:nvPicPr>
                   <pic:blipFill>
-                    <a:blip r:embed="rId7" cstate="print">
+                    <a:blip r:embed="rId8" cstate="print">
                       <a:extLst>
                         <a:ext uri="{28A0092B-C50C-407E-A947-70E740481C1C}">
                           <a14:useLocalDpi xmlns:a14="http://schemas.microsoft.com/office/drawing/2010/main" val="0"/>
@@ -392,7 +434,7 @@
                     <pic:cNvPicPr/>
                   </pic:nvPicPr>
                   <pic:blipFill>
-                    <a:blip r:embed="rId8" cstate="print">
+                    <a:blip r:embed="rId9" cstate="print">
                       <a:extLst>
                         <a:ext uri="{28A0092B-C50C-407E-A947-70E740481C1C}">
                           <a14:useLocalDpi xmlns:a14="http://schemas.microsoft.com/office/drawing/2010/main" val="0"/>
@@ -603,7 +645,7 @@
                     <pic:cNvPicPr/>
                   </pic:nvPicPr>
                   <pic:blipFill>
-                    <a:blip r:embed="rId9">
+                    <a:blip r:embed="rId10">
                       <a:extLst>
                         <a:ext uri="{28A0092B-C50C-407E-A947-70E740481C1C}">
                           <a14:useLocalDpi xmlns:a14="http://schemas.microsoft.com/office/drawing/2010/main" val="0"/>
@@ -678,7 +720,7 @@
                     <pic:cNvPicPr/>
                   </pic:nvPicPr>
                   <pic:blipFill>
-                    <a:blip r:embed="rId10">
+                    <a:blip r:embed="rId11">
                       <a:extLst>
                         <a:ext uri="{28A0092B-C50C-407E-A947-70E740481C1C}">
                           <a14:useLocalDpi xmlns:a14="http://schemas.microsoft.com/office/drawing/2010/main" val="0"/>
@@ -789,7 +831,7 @@
                     <pic:cNvPicPr/>
                   </pic:nvPicPr>
                   <pic:blipFill>
-                    <a:blip r:embed="rId11"/>
+                    <a:blip r:embed="rId12"/>
                     <a:stretch>
                       <a:fillRect/>
                     </a:stretch>
@@ -1045,111 +1087,6 @@
             <wp:extent cx="3949700" cy="800100"/>
             <wp:effectExtent l="0" t="0" r="0" b="0"/>
             <wp:docPr id="20" name="Picture 20"/>
-            <wp:cNvGraphicFramePr>
-              <a:graphicFrameLocks xmlns:a="http://schemas.openxmlformats.org/drawingml/2006/main" noChangeAspect="1"/>
-            </wp:cNvGraphicFramePr>
-            <a:graphic xmlns:a="http://schemas.openxmlformats.org/drawingml/2006/main">
-              <a:graphicData uri="http://schemas.openxmlformats.org/drawingml/2006/picture">
-                <pic:pic xmlns:pic="http://schemas.openxmlformats.org/drawingml/2006/picture">
-                  <pic:nvPicPr>
-                    <pic:cNvPr id="1" name=""/>
-                    <pic:cNvPicPr/>
-                  </pic:nvPicPr>
-                  <pic:blipFill>
-                    <a:blip r:embed="rId12"/>
-                    <a:stretch>
-                      <a:fillRect/>
-                    </a:stretch>
-                  </pic:blipFill>
-                  <pic:spPr>
-                    <a:xfrm>
-                      <a:off x="0" y="0"/>
-                      <a:ext cx="3949700" cy="800100"/>
-                    </a:xfrm>
-                    <a:prstGeom prst="rect">
-                      <a:avLst/>
-                    </a:prstGeom>
-                  </pic:spPr>
-                </pic:pic>
-              </a:graphicData>
-            </a:graphic>
-          </wp:inline>
-        </w:drawing>
-      </w:r>
-    </w:p>
-    <w:p>
-      <w:pPr>
-        <w:pStyle w:val="ListParagraph"/>
-        <w:numPr>
-          <w:ilvl w:val="0"/>
-          <w:numId w:val="8"/>
-        </w:numPr>
-        <w:rPr>
-          <w:rFonts w:ascii="Consolas" w:hAnsi="Consolas" w:cs="Consolas"/>
-          <w:b/>
-          <w:bCs/>
-          <w:color w:val="000000"/>
-          <w:sz w:val="21"/>
-          <w:szCs w:val="21"/>
-          <w:shd w:val="clear" w:color="auto" w:fill="F5F5F3"/>
-        </w:rPr>
-      </w:pPr>
-      <w:r>
-        <w:rPr>
-          <w:rFonts w:ascii="Consolas" w:hAnsi="Consolas" w:cs="Consolas"/>
-          <w:b/>
-          <w:bCs/>
-          <w:color w:val="000000"/>
-          <w:sz w:val="21"/>
-          <w:szCs w:val="21"/>
-          <w:shd w:val="clear" w:color="auto" w:fill="F5F5F3"/>
-        </w:rPr>
-        <w:t>Không hardcode các navigation key. Sử dụng const hoặc nameof.</w:t>
-      </w:r>
-    </w:p>
-    <w:p>
-      <w:pPr>
-        <w:pStyle w:val="ListParagraph"/>
-        <w:rPr>
-          <w:rFonts w:ascii="Consolas" w:hAnsi="Consolas" w:cs="Consolas"/>
-          <w:b/>
-          <w:bCs/>
-          <w:color w:val="000000"/>
-          <w:sz w:val="21"/>
-          <w:szCs w:val="21"/>
-          <w:shd w:val="clear" w:color="auto" w:fill="F5F5F3"/>
-        </w:rPr>
-      </w:pPr>
-    </w:p>
-    <w:p>
-      <w:pPr>
-        <w:pStyle w:val="ListParagraph"/>
-        <w:rPr>
-          <w:rFonts w:ascii="Consolas" w:hAnsi="Consolas" w:cs="Consolas"/>
-          <w:b/>
-          <w:bCs/>
-          <w:color w:val="000000"/>
-          <w:sz w:val="21"/>
-          <w:szCs w:val="21"/>
-          <w:shd w:val="clear" w:color="auto" w:fill="F5F5F3"/>
-        </w:rPr>
-      </w:pPr>
-      <w:r>
-        <w:rPr>
-          <w:rFonts w:ascii="Consolas" w:hAnsi="Consolas" w:cs="Consolas"/>
-          <w:b/>
-          <w:bCs/>
-          <w:noProof/>
-          <w:color w:val="000000"/>
-          <w:sz w:val="21"/>
-          <w:szCs w:val="21"/>
-          <w:shd w:val="clear" w:color="auto" w:fill="F5F5F3"/>
-        </w:rPr>
-        <w:drawing>
-          <wp:inline distT="0" distB="0" distL="0" distR="0" wp14:anchorId="5BB4BE67" wp14:editId="5C332D1C">
-            <wp:extent cx="5727700" cy="3070860"/>
-            <wp:effectExtent l="0" t="0" r="0" b="2540"/>
-            <wp:docPr id="21" name="Picture 21" descr="A screenshot of a social media post&#10;&#10;Description automatically generated"/>
             <wp:cNvGraphicFramePr>
               <a:graphicFrameLocks xmlns:a="http://schemas.openxmlformats.org/drawingml/2006/main" noChangeAspect="1"/>
             </wp:cNvGraphicFramePr>
@@ -1169,6 +1106,111 @@
                   <pic:spPr>
                     <a:xfrm>
                       <a:off x="0" y="0"/>
+                      <a:ext cx="3949700" cy="800100"/>
+                    </a:xfrm>
+                    <a:prstGeom prst="rect">
+                      <a:avLst/>
+                    </a:prstGeom>
+                  </pic:spPr>
+                </pic:pic>
+              </a:graphicData>
+            </a:graphic>
+          </wp:inline>
+        </w:drawing>
+      </w:r>
+    </w:p>
+    <w:p>
+      <w:pPr>
+        <w:pStyle w:val="ListParagraph"/>
+        <w:numPr>
+          <w:ilvl w:val="0"/>
+          <w:numId w:val="8"/>
+        </w:numPr>
+        <w:rPr>
+          <w:rFonts w:ascii="Consolas" w:hAnsi="Consolas" w:cs="Consolas"/>
+          <w:b/>
+          <w:bCs/>
+          <w:color w:val="000000"/>
+          <w:sz w:val="21"/>
+          <w:szCs w:val="21"/>
+          <w:shd w:val="clear" w:color="auto" w:fill="F5F5F3"/>
+        </w:rPr>
+      </w:pPr>
+      <w:r>
+        <w:rPr>
+          <w:rFonts w:ascii="Consolas" w:hAnsi="Consolas" w:cs="Consolas"/>
+          <w:b/>
+          <w:bCs/>
+          <w:color w:val="000000"/>
+          <w:sz w:val="21"/>
+          <w:szCs w:val="21"/>
+          <w:shd w:val="clear" w:color="auto" w:fill="F5F5F3"/>
+        </w:rPr>
+        <w:t>Không hardcode các navigation key. Sử dụng const hoặc nameof.</w:t>
+      </w:r>
+    </w:p>
+    <w:p>
+      <w:pPr>
+        <w:pStyle w:val="ListParagraph"/>
+        <w:rPr>
+          <w:rFonts w:ascii="Consolas" w:hAnsi="Consolas" w:cs="Consolas"/>
+          <w:b/>
+          <w:bCs/>
+          <w:color w:val="000000"/>
+          <w:sz w:val="21"/>
+          <w:szCs w:val="21"/>
+          <w:shd w:val="clear" w:color="auto" w:fill="F5F5F3"/>
+        </w:rPr>
+      </w:pPr>
+    </w:p>
+    <w:p>
+      <w:pPr>
+        <w:pStyle w:val="ListParagraph"/>
+        <w:rPr>
+          <w:rFonts w:ascii="Consolas" w:hAnsi="Consolas" w:cs="Consolas"/>
+          <w:b/>
+          <w:bCs/>
+          <w:color w:val="000000"/>
+          <w:sz w:val="21"/>
+          <w:szCs w:val="21"/>
+          <w:shd w:val="clear" w:color="auto" w:fill="F5F5F3"/>
+        </w:rPr>
+      </w:pPr>
+      <w:r>
+        <w:rPr>
+          <w:rFonts w:ascii="Consolas" w:hAnsi="Consolas" w:cs="Consolas"/>
+          <w:b/>
+          <w:bCs/>
+          <w:noProof/>
+          <w:color w:val="000000"/>
+          <w:sz w:val="21"/>
+          <w:szCs w:val="21"/>
+          <w:shd w:val="clear" w:color="auto" w:fill="F5F5F3"/>
+        </w:rPr>
+        <w:drawing>
+          <wp:inline distT="0" distB="0" distL="0" distR="0" wp14:anchorId="5BB4BE67" wp14:editId="5C332D1C">
+            <wp:extent cx="5727700" cy="3070860"/>
+            <wp:effectExtent l="0" t="0" r="0" b="2540"/>
+            <wp:docPr id="21" name="Picture 21" descr="A screenshot of a social media post&#10;&#10;Description automatically generated"/>
+            <wp:cNvGraphicFramePr>
+              <a:graphicFrameLocks xmlns:a="http://schemas.openxmlformats.org/drawingml/2006/main" noChangeAspect="1"/>
+            </wp:cNvGraphicFramePr>
+            <a:graphic xmlns:a="http://schemas.openxmlformats.org/drawingml/2006/main">
+              <a:graphicData uri="http://schemas.openxmlformats.org/drawingml/2006/picture">
+                <pic:pic xmlns:pic="http://schemas.openxmlformats.org/drawingml/2006/picture">
+                  <pic:nvPicPr>
+                    <pic:cNvPr id="1" name=""/>
+                    <pic:cNvPicPr/>
+                  </pic:nvPicPr>
+                  <pic:blipFill>
+                    <a:blip r:embed="rId14"/>
+                    <a:stretch>
+                      <a:fillRect/>
+                    </a:stretch>
+                  </pic:blipFill>
+                  <pic:spPr>
+                    <a:xfrm>
+                      <a:off x="0" y="0"/>
                       <a:ext cx="5727700" cy="3070860"/>
                     </a:xfrm>
                     <a:prstGeom prst="rect">
@@ -1367,7 +1409,7 @@
                     </pic:cNvPicPr>
                   </pic:nvPicPr>
                   <pic:blipFill>
-                    <a:blip r:embed="rId14" cstate="print">
+                    <a:blip r:embed="rId15" cstate="print">
                       <a:extLst>
                         <a:ext uri="{28A0092B-C50C-407E-A947-70E740481C1C}">
                           <a14:useLocalDpi xmlns:a14="http://schemas.microsoft.com/office/drawing/2010/main" val="0"/>
@@ -1546,7 +1588,7 @@
                     <pic:cNvPicPr/>
                   </pic:nvPicPr>
                   <pic:blipFill>
-                    <a:blip r:embed="rId15">
+                    <a:blip r:embed="rId16">
                       <a:extLst>
                         <a:ext uri="{28A0092B-C50C-407E-A947-70E740481C1C}">
                           <a14:useLocalDpi xmlns:a14="http://schemas.microsoft.com/office/drawing/2010/main" val="0"/>
@@ -1640,7 +1682,7 @@
                     <pic:cNvPicPr/>
                   </pic:nvPicPr>
                   <pic:blipFill>
-                    <a:blip r:embed="rId16"/>
+                    <a:blip r:embed="rId17"/>
                     <a:stretch>
                       <a:fillRect/>
                     </a:stretch>
@@ -1859,122 +1901,6 @@
             <wp:extent cx="4745254" cy="740723"/>
             <wp:effectExtent l="0" t="0" r="0" b="0"/>
             <wp:docPr id="10" name="Picture 10" descr="A screenshot of a cell phone&#10;&#10;Description automatically generated"/>
-            <wp:cNvGraphicFramePr>
-              <a:graphicFrameLocks xmlns:a="http://schemas.openxmlformats.org/drawingml/2006/main" noChangeAspect="1"/>
-            </wp:cNvGraphicFramePr>
-            <a:graphic xmlns:a="http://schemas.openxmlformats.org/drawingml/2006/main">
-              <a:graphicData uri="http://schemas.openxmlformats.org/drawingml/2006/picture">
-                <pic:pic xmlns:pic="http://schemas.openxmlformats.org/drawingml/2006/picture">
-                  <pic:nvPicPr>
-                    <pic:cNvPr id="1" name=""/>
-                    <pic:cNvPicPr/>
-                  </pic:nvPicPr>
-                  <pic:blipFill>
-                    <a:blip r:embed="rId17"/>
-                    <a:stretch>
-                      <a:fillRect/>
-                    </a:stretch>
-                  </pic:blipFill>
-                  <pic:spPr>
-                    <a:xfrm>
-                      <a:off x="0" y="0"/>
-                      <a:ext cx="4798506" cy="749036"/>
-                    </a:xfrm>
-                    <a:prstGeom prst="rect">
-                      <a:avLst/>
-                    </a:prstGeom>
-                  </pic:spPr>
-                </pic:pic>
-              </a:graphicData>
-            </a:graphic>
-          </wp:inline>
-        </w:drawing>
-      </w:r>
-    </w:p>
-    <w:p>
-      <w:pPr>
-        <w:pStyle w:val="ListParagraph"/>
-        <w:rPr>
-          <w:rFonts w:ascii="Consolas" w:hAnsi="Consolas" w:cs="Consolas"/>
-          <w:color w:val="000000"/>
-          <w:sz w:val="21"/>
-          <w:szCs w:val="21"/>
-          <w:shd w:val="clear" w:color="auto" w:fill="F5F5F3"/>
-        </w:rPr>
-      </w:pPr>
-    </w:p>
-    <w:p>
-      <w:pPr>
-        <w:pStyle w:val="ListParagraph"/>
-        <w:rPr>
-          <w:rFonts w:ascii="Consolas" w:hAnsi="Consolas" w:cs="Consolas"/>
-          <w:color w:val="000000"/>
-          <w:sz w:val="21"/>
-          <w:szCs w:val="21"/>
-          <w:shd w:val="clear" w:color="auto" w:fill="F5F5F3"/>
-          <w:lang w:val="vi-VN"/>
-        </w:rPr>
-      </w:pPr>
-      <w:r>
-        <w:rPr>
-          <w:rFonts w:ascii="Consolas" w:hAnsi="Consolas" w:cs="Consolas"/>
-          <w:color w:val="000000"/>
-          <w:sz w:val="21"/>
-          <w:szCs w:val="21"/>
-          <w:shd w:val="clear" w:color="auto" w:fill="F5F5F3"/>
-        </w:rPr>
-        <w:t>ShowImagesPageMyViewModel</w:t>
-      </w:r>
-      <w:r>
-        <w:rPr>
-          <w:rFonts w:ascii="Consolas" w:hAnsi="Consolas" w:cs="Consolas"/>
-          <w:color w:val="000000"/>
-          <w:sz w:val="21"/>
-          <w:szCs w:val="21"/>
-          <w:shd w:val="clear" w:color="auto" w:fill="F5F5F3"/>
-          <w:lang w:val="vi-VN"/>
-        </w:rPr>
-        <w:t>(ViewModels):</w:t>
-      </w:r>
-    </w:p>
-    <w:p>
-      <w:pPr>
-        <w:pStyle w:val="ListParagraph"/>
-        <w:rPr>
-          <w:rFonts w:ascii="Consolas" w:hAnsi="Consolas" w:cs="Consolas"/>
-          <w:color w:val="000000"/>
-          <w:sz w:val="21"/>
-          <w:szCs w:val="21"/>
-          <w:shd w:val="clear" w:color="auto" w:fill="F5F5F3"/>
-        </w:rPr>
-      </w:pPr>
-    </w:p>
-    <w:p>
-      <w:pPr>
-        <w:pStyle w:val="ListParagraph"/>
-        <w:rPr>
-          <w:rFonts w:ascii="Consolas" w:hAnsi="Consolas" w:cs="Consolas"/>
-          <w:color w:val="000000"/>
-          <w:sz w:val="21"/>
-          <w:szCs w:val="21"/>
-          <w:shd w:val="clear" w:color="auto" w:fill="F5F5F3"/>
-        </w:rPr>
-      </w:pPr>
-      <w:r>
-        <w:rPr>
-          <w:rFonts w:ascii="Consolas" w:hAnsi="Consolas" w:cs="Consolas"/>
-          <w:noProof/>
-          <w:color w:val="000000"/>
-          <w:sz w:val="21"/>
-          <w:szCs w:val="21"/>
-          <w:shd w:val="clear" w:color="auto" w:fill="F5F5F3"/>
-        </w:rPr>
-        <w:lastRenderedPageBreak/>
-        <w:drawing>
-          <wp:inline distT="0" distB="0" distL="0" distR="0" wp14:anchorId="5334479C" wp14:editId="7237FDE2">
-            <wp:extent cx="3570972" cy="2181717"/>
-            <wp:effectExtent l="0" t="0" r="0" b="3175"/>
-            <wp:docPr id="11" name="Picture 11" descr="A screenshot of a cell phone&#10;&#10;Description automatically generated"/>
             <wp:cNvGraphicFramePr>
               <a:graphicFrameLocks xmlns:a="http://schemas.openxmlformats.org/drawingml/2006/main" noChangeAspect="1"/>
             </wp:cNvGraphicFramePr>
@@ -1994,7 +1920,7 @@
                   <pic:spPr>
                     <a:xfrm>
                       <a:off x="0" y="0"/>
-                      <a:ext cx="3577110" cy="2185467"/>
+                      <a:ext cx="4798506" cy="749036"/>
                     </a:xfrm>
                     <a:prstGeom prst="rect">
                       <a:avLst/>
@@ -2022,114 +1948,46 @@
     <w:p>
       <w:pPr>
         <w:pStyle w:val="ListParagraph"/>
-        <w:numPr>
-          <w:ilvl w:val="0"/>
-          <w:numId w:val="9"/>
-        </w:numPr>
-        <w:rPr>
-          <w:rFonts w:ascii="Consolas" w:hAnsi="Consolas" w:cs="Consolas"/>
-          <w:b/>
-          <w:bCs/>
-          <w:color w:val="000000"/>
-          <w:sz w:val="21"/>
-          <w:szCs w:val="21"/>
-          <w:shd w:val="clear" w:color="auto" w:fill="F5F5F3"/>
-        </w:rPr>
-      </w:pPr>
-      <w:r>
-        <w:rPr>
-          <w:rFonts w:ascii="Consolas" w:hAnsi="Consolas" w:cs="Consolas"/>
-          <w:b/>
-          <w:bCs/>
-          <w:color w:val="000000"/>
-          <w:sz w:val="21"/>
-          <w:szCs w:val="21"/>
-          <w:shd w:val="clear" w:color="auto" w:fill="F5F5F3"/>
-        </w:rPr>
-        <w:t>ShowImagesPageMyView dòng 62. Tại sao không dùng Prism Navigation ?</w:t>
-      </w:r>
-    </w:p>
-    <w:p>
-      <w:pPr>
-        <w:pStyle w:val="ListParagraph"/>
-        <w:rPr>
-          <w:rFonts w:ascii="Consolas" w:hAnsi="Consolas" w:cs="Consolas"/>
-          <w:color w:val="000000"/>
-          <w:sz w:val="21"/>
-          <w:szCs w:val="21"/>
-          <w:shd w:val="clear" w:color="auto" w:fill="F5F5F3"/>
-          <w:lang w:val="vi-VN"/>
-        </w:rPr>
-      </w:pPr>
-      <w:r>
-        <w:rPr>
-          <w:rFonts w:ascii="Consolas" w:hAnsi="Consolas" w:cs="Consolas"/>
-          <w:color w:val="000000"/>
-          <w:sz w:val="21"/>
-          <w:szCs w:val="21"/>
-          <w:shd w:val="clear" w:color="auto" w:fill="F5F5F3"/>
-          <w:lang w:val="vi-VN"/>
-        </w:rPr>
-        <w:t>Sau khi em chuyển code behind qua ViewModels thì em đã chuyển trang tại sự kiện SelectItemCommand:</w:t>
-      </w:r>
-    </w:p>
-    <w:p>
-      <w:pPr>
-        <w:pStyle w:val="ListParagraph"/>
-        <w:rPr>
-          <w:rFonts w:ascii="Consolas" w:hAnsi="Consolas" w:cs="Consolas"/>
-          <w:color w:val="000000"/>
-          <w:sz w:val="21"/>
-          <w:szCs w:val="21"/>
-          <w:shd w:val="clear" w:color="auto" w:fill="F5F5F3"/>
-          <w:lang w:val="vi-VN"/>
-        </w:rPr>
-      </w:pPr>
-    </w:p>
-    <w:p>
-      <w:pPr>
-        <w:pStyle w:val="ListParagraph"/>
-        <w:rPr>
-          <w:rFonts w:ascii="Consolas" w:hAnsi="Consolas" w:cs="Consolas"/>
-          <w:color w:val="000000"/>
-          <w:sz w:val="21"/>
-          <w:szCs w:val="21"/>
-          <w:shd w:val="clear" w:color="auto" w:fill="F5F5F3"/>
-          <w:lang w:val="vi-VN"/>
-        </w:rPr>
-      </w:pPr>
-      <w:r>
-        <w:rPr>
-          <w:rFonts w:ascii="Consolas" w:hAnsi="Consolas" w:cs="Consolas"/>
-          <w:color w:val="000000"/>
-          <w:sz w:val="21"/>
-          <w:szCs w:val="21"/>
-          <w:shd w:val="clear" w:color="auto" w:fill="F5F5F3"/>
-        </w:rPr>
-        <w:t>ShowImagesPageMyView</w:t>
-      </w:r>
-      <w:r>
-        <w:rPr>
-          <w:rFonts w:ascii="Consolas" w:hAnsi="Consolas" w:cs="Consolas"/>
-          <w:color w:val="000000"/>
-          <w:sz w:val="21"/>
-          <w:szCs w:val="21"/>
-          <w:shd w:val="clear" w:color="auto" w:fill="F5F5F3"/>
-          <w:lang w:val="vi-VN"/>
-        </w:rPr>
-        <w:t>(UI):</w:t>
-      </w:r>
-    </w:p>
-    <w:p>
-      <w:pPr>
-        <w:pStyle w:val="ListParagraph"/>
-        <w:rPr>
-          <w:rFonts w:ascii="Consolas" w:hAnsi="Consolas" w:cs="Consolas"/>
-          <w:color w:val="000000"/>
-          <w:sz w:val="21"/>
-          <w:szCs w:val="21"/>
-          <w:shd w:val="clear" w:color="auto" w:fill="F5F5F3"/>
-          <w:lang w:val="vi-VN"/>
+        <w:rPr>
+          <w:rFonts w:ascii="Consolas" w:hAnsi="Consolas" w:cs="Consolas"/>
+          <w:color w:val="000000"/>
+          <w:sz w:val="21"/>
+          <w:szCs w:val="21"/>
+          <w:shd w:val="clear" w:color="auto" w:fill="F5F5F3"/>
+          <w:lang w:val="vi-VN"/>
+        </w:rPr>
+      </w:pPr>
+      <w:r>
+        <w:rPr>
+          <w:rFonts w:ascii="Consolas" w:hAnsi="Consolas" w:cs="Consolas"/>
+          <w:color w:val="000000"/>
+          <w:sz w:val="21"/>
+          <w:szCs w:val="21"/>
+          <w:shd w:val="clear" w:color="auto" w:fill="F5F5F3"/>
+        </w:rPr>
+        <w:t>ShowImagesPageMyViewModel</w:t>
+      </w:r>
+      <w:r>
+        <w:rPr>
+          <w:rFonts w:ascii="Consolas" w:hAnsi="Consolas" w:cs="Consolas"/>
+          <w:color w:val="000000"/>
+          <w:sz w:val="21"/>
+          <w:szCs w:val="21"/>
+          <w:shd w:val="clear" w:color="auto" w:fill="F5F5F3"/>
+          <w:lang w:val="vi-VN"/>
+        </w:rPr>
+        <w:t>(ViewModels):</w:t>
+      </w:r>
+    </w:p>
+    <w:p>
+      <w:pPr>
+        <w:pStyle w:val="ListParagraph"/>
+        <w:rPr>
+          <w:rFonts w:ascii="Consolas" w:hAnsi="Consolas" w:cs="Consolas"/>
+          <w:color w:val="000000"/>
+          <w:sz w:val="21"/>
+          <w:szCs w:val="21"/>
+          <w:shd w:val="clear" w:color="auto" w:fill="F5F5F3"/>
         </w:rPr>
       </w:pPr>
     </w:p>
@@ -2153,11 +2011,12 @@
           <w:szCs w:val="21"/>
           <w:shd w:val="clear" w:color="auto" w:fill="F5F5F3"/>
         </w:rPr>
+        <w:lastRenderedPageBreak/>
         <w:drawing>
-          <wp:inline distT="0" distB="0" distL="0" distR="0" wp14:anchorId="30696B83" wp14:editId="0EA129D5">
-            <wp:extent cx="4754880" cy="856089"/>
-            <wp:effectExtent l="0" t="0" r="0" b="0"/>
-            <wp:docPr id="12" name="Picture 12"/>
+          <wp:inline distT="0" distB="0" distL="0" distR="0" wp14:anchorId="5334479C" wp14:editId="7237FDE2">
+            <wp:extent cx="3570972" cy="2181717"/>
+            <wp:effectExtent l="0" t="0" r="0" b="3175"/>
+            <wp:docPr id="11" name="Picture 11" descr="A screenshot of a cell phone&#10;&#10;Description automatically generated"/>
             <wp:cNvGraphicFramePr>
               <a:graphicFrameLocks xmlns:a="http://schemas.openxmlformats.org/drawingml/2006/main" noChangeAspect="1"/>
             </wp:cNvGraphicFramePr>
@@ -2177,6 +2036,189 @@
                   <pic:spPr>
                     <a:xfrm>
                       <a:off x="0" y="0"/>
+                      <a:ext cx="3577110" cy="2185467"/>
+                    </a:xfrm>
+                    <a:prstGeom prst="rect">
+                      <a:avLst/>
+                    </a:prstGeom>
+                  </pic:spPr>
+                </pic:pic>
+              </a:graphicData>
+            </a:graphic>
+          </wp:inline>
+        </w:drawing>
+      </w:r>
+    </w:p>
+    <w:p>
+      <w:pPr>
+        <w:pStyle w:val="ListParagraph"/>
+        <w:rPr>
+          <w:rFonts w:ascii="Consolas" w:hAnsi="Consolas" w:cs="Consolas"/>
+          <w:color w:val="000000"/>
+          <w:sz w:val="21"/>
+          <w:szCs w:val="21"/>
+          <w:shd w:val="clear" w:color="auto" w:fill="F5F5F3"/>
+        </w:rPr>
+      </w:pPr>
+    </w:p>
+    <w:p>
+      <w:pPr>
+        <w:pStyle w:val="ListParagraph"/>
+        <w:numPr>
+          <w:ilvl w:val="0"/>
+          <w:numId w:val="9"/>
+        </w:numPr>
+        <w:rPr>
+          <w:rFonts w:ascii="Consolas" w:hAnsi="Consolas" w:cs="Consolas"/>
+          <w:b/>
+          <w:bCs/>
+          <w:color w:val="000000"/>
+          <w:sz w:val="21"/>
+          <w:szCs w:val="21"/>
+          <w:shd w:val="clear" w:color="auto" w:fill="F5F5F3"/>
+        </w:rPr>
+      </w:pPr>
+      <w:r>
+        <w:rPr>
+          <w:rFonts w:ascii="Consolas" w:hAnsi="Consolas" w:cs="Consolas"/>
+          <w:b/>
+          <w:bCs/>
+          <w:color w:val="000000"/>
+          <w:sz w:val="21"/>
+          <w:szCs w:val="21"/>
+          <w:shd w:val="clear" w:color="auto" w:fill="F5F5F3"/>
+        </w:rPr>
+        <w:t>ShowImagesPageMyView dòng 62. Tại sao không dùng Prism Navigation ?</w:t>
+      </w:r>
+    </w:p>
+    <w:p>
+      <w:pPr>
+        <w:pStyle w:val="ListParagraph"/>
+        <w:rPr>
+          <w:rFonts w:ascii="Consolas" w:hAnsi="Consolas" w:cs="Consolas"/>
+          <w:color w:val="000000"/>
+          <w:sz w:val="21"/>
+          <w:szCs w:val="21"/>
+          <w:shd w:val="clear" w:color="auto" w:fill="F5F5F3"/>
+          <w:lang w:val="vi-VN"/>
+        </w:rPr>
+      </w:pPr>
+      <w:r>
+        <w:rPr>
+          <w:rFonts w:ascii="Consolas" w:hAnsi="Consolas" w:cs="Consolas"/>
+          <w:color w:val="000000"/>
+          <w:sz w:val="21"/>
+          <w:szCs w:val="21"/>
+          <w:shd w:val="clear" w:color="auto" w:fill="F5F5F3"/>
+          <w:lang w:val="vi-VN"/>
+        </w:rPr>
+        <w:t>Sau khi em chuyển code behind qua ViewModels thì em đã chuyển trang tại sự kiện SelectItemCommand:</w:t>
+      </w:r>
+    </w:p>
+    <w:p>
+      <w:pPr>
+        <w:pStyle w:val="ListParagraph"/>
+        <w:rPr>
+          <w:rFonts w:ascii="Consolas" w:hAnsi="Consolas" w:cs="Consolas"/>
+          <w:color w:val="000000"/>
+          <w:sz w:val="21"/>
+          <w:szCs w:val="21"/>
+          <w:shd w:val="clear" w:color="auto" w:fill="F5F5F3"/>
+          <w:lang w:val="vi-VN"/>
+        </w:rPr>
+      </w:pPr>
+    </w:p>
+    <w:p>
+      <w:pPr>
+        <w:pStyle w:val="ListParagraph"/>
+        <w:rPr>
+          <w:rFonts w:ascii="Consolas" w:hAnsi="Consolas" w:cs="Consolas"/>
+          <w:color w:val="000000"/>
+          <w:sz w:val="21"/>
+          <w:szCs w:val="21"/>
+          <w:shd w:val="clear" w:color="auto" w:fill="F5F5F3"/>
+          <w:lang w:val="vi-VN"/>
+        </w:rPr>
+      </w:pPr>
+      <w:r>
+        <w:rPr>
+          <w:rFonts w:ascii="Consolas" w:hAnsi="Consolas" w:cs="Consolas"/>
+          <w:color w:val="000000"/>
+          <w:sz w:val="21"/>
+          <w:szCs w:val="21"/>
+          <w:shd w:val="clear" w:color="auto" w:fill="F5F5F3"/>
+        </w:rPr>
+        <w:t>ShowImagesPageMyView</w:t>
+      </w:r>
+      <w:r>
+        <w:rPr>
+          <w:rFonts w:ascii="Consolas" w:hAnsi="Consolas" w:cs="Consolas"/>
+          <w:color w:val="000000"/>
+          <w:sz w:val="21"/>
+          <w:szCs w:val="21"/>
+          <w:shd w:val="clear" w:color="auto" w:fill="F5F5F3"/>
+          <w:lang w:val="vi-VN"/>
+        </w:rPr>
+        <w:t>(UI):</w:t>
+      </w:r>
+    </w:p>
+    <w:p>
+      <w:pPr>
+        <w:pStyle w:val="ListParagraph"/>
+        <w:rPr>
+          <w:rFonts w:ascii="Consolas" w:hAnsi="Consolas" w:cs="Consolas"/>
+          <w:color w:val="000000"/>
+          <w:sz w:val="21"/>
+          <w:szCs w:val="21"/>
+          <w:shd w:val="clear" w:color="auto" w:fill="F5F5F3"/>
+          <w:lang w:val="vi-VN"/>
+        </w:rPr>
+      </w:pPr>
+    </w:p>
+    <w:p>
+      <w:pPr>
+        <w:pStyle w:val="ListParagraph"/>
+        <w:rPr>
+          <w:rFonts w:ascii="Consolas" w:hAnsi="Consolas" w:cs="Consolas"/>
+          <w:color w:val="000000"/>
+          <w:sz w:val="21"/>
+          <w:szCs w:val="21"/>
+          <w:shd w:val="clear" w:color="auto" w:fill="F5F5F3"/>
+        </w:rPr>
+      </w:pPr>
+      <w:r>
+        <w:rPr>
+          <w:rFonts w:ascii="Consolas" w:hAnsi="Consolas" w:cs="Consolas"/>
+          <w:noProof/>
+          <w:color w:val="000000"/>
+          <w:sz w:val="21"/>
+          <w:szCs w:val="21"/>
+          <w:shd w:val="clear" w:color="auto" w:fill="F5F5F3"/>
+        </w:rPr>
+        <w:drawing>
+          <wp:inline distT="0" distB="0" distL="0" distR="0" wp14:anchorId="30696B83" wp14:editId="0EA129D5">
+            <wp:extent cx="4754880" cy="856089"/>
+            <wp:effectExtent l="0" t="0" r="0" b="0"/>
+            <wp:docPr id="12" name="Picture 12"/>
+            <wp:cNvGraphicFramePr>
+              <a:graphicFrameLocks xmlns:a="http://schemas.openxmlformats.org/drawingml/2006/main" noChangeAspect="1"/>
+            </wp:cNvGraphicFramePr>
+            <a:graphic xmlns:a="http://schemas.openxmlformats.org/drawingml/2006/main">
+              <a:graphicData uri="http://schemas.openxmlformats.org/drawingml/2006/picture">
+                <pic:pic xmlns:pic="http://schemas.openxmlformats.org/drawingml/2006/picture">
+                  <pic:nvPicPr>
+                    <pic:cNvPr id="1" name=""/>
+                    <pic:cNvPicPr/>
+                  </pic:nvPicPr>
+                  <pic:blipFill>
+                    <a:blip r:embed="rId20"/>
+                    <a:stretch>
+                      <a:fillRect/>
+                    </a:stretch>
+                  </pic:blipFill>
+                  <pic:spPr>
+                    <a:xfrm>
+                      <a:off x="0" y="0"/>
                       <a:ext cx="4771334" cy="859051"/>
                     </a:xfrm>
                     <a:prstGeom prst="rect">
@@ -2261,7 +2303,7 @@
                     <pic:cNvPicPr/>
                   </pic:nvPicPr>
                   <pic:blipFill>
-                    <a:blip r:embed="rId20">
+                    <a:blip r:embed="rId21">
                       <a:extLst>
                         <a:ext uri="{28A0092B-C50C-407E-A947-70E740481C1C}">
                           <a14:useLocalDpi xmlns:a14="http://schemas.microsoft.com/office/drawing/2010/main" val="0"/>
@@ -2948,7 +2990,7 @@
                     <pic:cNvPicPr/>
                   </pic:nvPicPr>
                   <pic:blipFill>
-                    <a:blip r:embed="rId21"/>
+                    <a:blip r:embed="rId22"/>
                     <a:stretch>
                       <a:fillRect/>
                     </a:stretch>
@@ -3067,7 +3109,7 @@
                     <pic:cNvPicPr/>
                   </pic:nvPicPr>
                   <pic:blipFill>
-                    <a:blip r:embed="rId22"/>
+                    <a:blip r:embed="rId23"/>
                     <a:stretch>
                       <a:fillRect/>
                     </a:stretch>
@@ -3240,7 +3282,7 @@
                     <pic:cNvPicPr/>
                   </pic:nvPicPr>
                   <pic:blipFill>
-                    <a:blip r:embed="rId23" cstate="print">
+                    <a:blip r:embed="rId24" cstate="print">
                       <a:extLst>
                         <a:ext uri="{28A0092B-C50C-407E-A947-70E740481C1C}">
                           <a14:useLocalDpi xmlns:a14="http://schemas.microsoft.com/office/drawing/2010/main" val="0"/>
@@ -3485,7 +3527,7 @@
                     <pic:cNvPicPr/>
                   </pic:nvPicPr>
                   <pic:blipFill>
-                    <a:blip r:embed="rId24" cstate="print">
+                    <a:blip r:embed="rId25" cstate="print">
                       <a:extLst>
                         <a:ext uri="{28A0092B-C50C-407E-A947-70E740481C1C}">
                           <a14:useLocalDpi xmlns:a14="http://schemas.microsoft.com/office/drawing/2010/main" val="0"/>
@@ -3606,7 +3648,7 @@
                     <pic:cNvPicPr/>
                   </pic:nvPicPr>
                   <pic:blipFill>
-                    <a:blip r:embed="rId25"/>
+                    <a:blip r:embed="rId26"/>
                     <a:stretch>
                       <a:fillRect/>
                     </a:stretch>
@@ -3986,6 +4028,7 @@
           <w:rFonts w:ascii="Consolas" w:hAnsi="Consolas" w:cs="Consolas"/>
           <w:b/>
           <w:bCs/>
+          <w:noProof/>
           <w:color w:val="000000"/>
           <w:sz w:val="21"/>
           <w:szCs w:val="21"/>
@@ -4008,7 +4051,7 @@
                     <pic:cNvPicPr/>
                   </pic:nvPicPr>
                   <pic:blipFill>
-                    <a:blip r:embed="rId26"/>
+                    <a:blip r:embed="rId27"/>
                     <a:stretch>
                       <a:fillRect/>
                     </a:stretch>
@@ -4156,7 +4199,7 @@
                     <pic:cNvPicPr/>
                   </pic:nvPicPr>
                   <pic:blipFill>
-                    <a:blip r:embed="rId27">
+                    <a:blip r:embed="rId28">
                       <a:extLst>
                         <a:ext uri="{28A0092B-C50C-407E-A947-70E740481C1C}">
                           <a14:useLocalDpi xmlns:a14="http://schemas.microsoft.com/office/drawing/2010/main" val="0"/>
@@ -4264,20 +4307,7 @@
           <w:shd w:val="clear" w:color="auto" w:fill="F5F5F3"/>
           <w:lang w:val="vi-VN"/>
         </w:rPr>
-        <w:t>t</w:t>
-      </w:r>
-      <w:r>
-        <w:rPr>
-          <w:rFonts w:ascii="Consolas" w:hAnsi="Consolas" w:cs="Consolas"/>
-          <w:b/>
-          <w:bCs/>
-          <w:color w:val="000000"/>
-          <w:sz w:val="21"/>
-          <w:szCs w:val="21"/>
-          <w:shd w:val="clear" w:color="auto" w:fill="F5F5F3"/>
-          <w:lang w:val="vi-VN"/>
-        </w:rPr>
-        <w:t>rước</w:t>
+        <w:t>trước</w:t>
       </w:r>
       <w:r>
         <w:rPr>
@@ -4356,6 +4386,7 @@
           <w:rFonts w:ascii="Consolas" w:hAnsi="Consolas" w:cs="Consolas"/>
           <w:b/>
           <w:bCs/>
+          <w:noProof/>
           <w:color w:val="000000"/>
           <w:sz w:val="21"/>
           <w:szCs w:val="21"/>
@@ -4367,204 +4398,6 @@
             <wp:extent cx="3773103" cy="1507568"/>
             <wp:effectExtent l="0" t="0" r="0" b="3810"/>
             <wp:docPr id="25" name="Picture 25" descr="A screenshot of a cell phone&#10;&#10;Description automatically generated"/>
-            <wp:cNvGraphicFramePr>
-              <a:graphicFrameLocks xmlns:a="http://schemas.openxmlformats.org/drawingml/2006/main" noChangeAspect="1"/>
-            </wp:cNvGraphicFramePr>
-            <a:graphic xmlns:a="http://schemas.openxmlformats.org/drawingml/2006/main">
-              <a:graphicData uri="http://schemas.openxmlformats.org/drawingml/2006/picture">
-                <pic:pic xmlns:pic="http://schemas.openxmlformats.org/drawingml/2006/picture">
-                  <pic:nvPicPr>
-                    <pic:cNvPr id="1" name=""/>
-                    <pic:cNvPicPr/>
-                  </pic:nvPicPr>
-                  <pic:blipFill>
-                    <a:blip r:embed="rId28"/>
-                    <a:stretch>
-                      <a:fillRect/>
-                    </a:stretch>
-                  </pic:blipFill>
-                  <pic:spPr>
-                    <a:xfrm>
-                      <a:off x="0" y="0"/>
-                      <a:ext cx="3818662" cy="1525771"/>
-                    </a:xfrm>
-                    <a:prstGeom prst="rect">
-                      <a:avLst/>
-                    </a:prstGeom>
-                  </pic:spPr>
-                </pic:pic>
-              </a:graphicData>
-            </a:graphic>
-          </wp:inline>
-        </w:drawing>
-      </w:r>
-    </w:p>
-    <w:p>
-      <w:pPr>
-        <w:pStyle w:val="ListParagraph"/>
-        <w:rPr>
-          <w:rFonts w:ascii="Consolas" w:hAnsi="Consolas" w:cs="Consolas"/>
-          <w:b/>
-          <w:bCs/>
-          <w:color w:val="000000"/>
-          <w:sz w:val="21"/>
-          <w:szCs w:val="21"/>
-          <w:shd w:val="clear" w:color="auto" w:fill="F5F5F3"/>
-          <w:lang w:val="vi-VN"/>
-        </w:rPr>
-      </w:pPr>
-    </w:p>
-    <w:p>
-      <w:pPr>
-        <w:rPr>
-          <w:rFonts w:ascii="Georgia" w:hAnsi="Georgia"/>
-          <w:color w:val="3C484E"/>
-          <w:sz w:val="21"/>
-          <w:szCs w:val="21"/>
-          <w:shd w:val="clear" w:color="auto" w:fill="FFFFFF"/>
-          <w:lang w:val="vi-VN"/>
-        </w:rPr>
-      </w:pPr>
-      <w:r>
-        <w:rPr>
-          <w:rFonts w:ascii="Consolas" w:hAnsi="Consolas" w:cs="Consolas"/>
-          <w:b/>
-          <w:bCs/>
-          <w:color w:val="000000"/>
-          <w:sz w:val="21"/>
-          <w:szCs w:val="21"/>
-          <w:shd w:val="clear" w:color="auto" w:fill="F5F5F3"/>
-          <w:lang w:val="vi-VN"/>
-        </w:rPr>
-        <w:t xml:space="preserve">- B3: Tại Nuget package tạo file </w:t>
-      </w:r>
-      <w:r>
-        <w:rPr>
-          <w:rFonts w:ascii="Georgia" w:hAnsi="Georgia"/>
-          <w:color w:val="3C484E"/>
-          <w:sz w:val="21"/>
-          <w:szCs w:val="21"/>
-          <w:shd w:val="clear" w:color="auto" w:fill="FFFFFF"/>
-        </w:rPr>
-        <w:t>FodyWeavers.xml</w:t>
-      </w:r>
-      <w:r>
-        <w:rPr>
-          <w:rFonts w:ascii="Georgia" w:hAnsi="Georgia"/>
-          <w:color w:val="3C484E"/>
-          <w:sz w:val="21"/>
-          <w:szCs w:val="21"/>
-          <w:shd w:val="clear" w:color="auto" w:fill="FFFFFF"/>
-          <w:lang w:val="vi-VN"/>
-        </w:rPr>
-        <w:t xml:space="preserve"> </w:t>
-      </w:r>
-      <w:r>
-        <w:rPr>
-          <w:rFonts w:ascii="Consolas" w:hAnsi="Consolas" w:cs="Consolas"/>
-          <w:b/>
-          <w:bCs/>
-          <w:color w:val="000000"/>
-          <w:sz w:val="21"/>
-          <w:szCs w:val="21"/>
-          <w:shd w:val="clear" w:color="auto" w:fill="F5F5F3"/>
-          <w:lang w:val="vi-VN"/>
-        </w:rPr>
-        <w:t xml:space="preserve">cho project.Và thêm </w:t>
-      </w:r>
-      <w:r>
-        <w:rPr>
-          <w:rFonts w:ascii="Georgia" w:hAnsi="Georgia"/>
-          <w:color w:val="3C484E"/>
-          <w:sz w:val="21"/>
-          <w:szCs w:val="21"/>
-          <w:shd w:val="clear" w:color="auto" w:fill="FFFFFF"/>
-        </w:rPr>
-        <w:t>&lt;PropertyChanged /&gt;</w:t>
-      </w:r>
-      <w:r>
-        <w:rPr>
-          <w:rFonts w:ascii="Georgia" w:hAnsi="Georgia"/>
-          <w:color w:val="3C484E"/>
-          <w:sz w:val="21"/>
-          <w:szCs w:val="21"/>
-          <w:shd w:val="clear" w:color="auto" w:fill="FFFFFF"/>
-          <w:lang w:val="vi-VN"/>
-        </w:rPr>
-        <w:t xml:space="preserve"> trong </w:t>
-      </w:r>
-      <w:r>
-        <w:rPr>
-          <w:rFonts w:ascii="Georgia" w:hAnsi="Georgia"/>
-          <w:color w:val="3C484E"/>
-          <w:sz w:val="21"/>
-          <w:szCs w:val="21"/>
-          <w:shd w:val="clear" w:color="auto" w:fill="FFFFFF"/>
-        </w:rPr>
-        <w:t>FodyWeavers.xml</w:t>
-      </w:r>
-      <w:r>
-        <w:rPr>
-          <w:rFonts w:ascii="Georgia" w:hAnsi="Georgia"/>
-          <w:color w:val="3C484E"/>
-          <w:sz w:val="21"/>
-          <w:szCs w:val="21"/>
-          <w:shd w:val="clear" w:color="auto" w:fill="FFFFFF"/>
-          <w:lang w:val="vi-VN"/>
-        </w:rPr>
-        <w:t xml:space="preserve"> </w:t>
-      </w:r>
-      <w:r>
-        <w:rPr>
-          <w:rFonts w:ascii="Consolas" w:hAnsi="Consolas" w:cs="Consolas"/>
-          <w:b/>
-          <w:bCs/>
-          <w:color w:val="000000"/>
-          <w:sz w:val="21"/>
-          <w:szCs w:val="21"/>
-          <w:shd w:val="clear" w:color="auto" w:fill="F5F5F3"/>
-          <w:lang w:val="vi-VN"/>
-        </w:rPr>
-        <w:t>như sau</w:t>
-      </w:r>
-      <w:r>
-        <w:rPr>
-          <w:rFonts w:ascii="Georgia" w:hAnsi="Georgia"/>
-          <w:color w:val="3C484E"/>
-          <w:sz w:val="21"/>
-          <w:szCs w:val="21"/>
-          <w:shd w:val="clear" w:color="auto" w:fill="FFFFFF"/>
-          <w:lang w:val="vi-VN"/>
-        </w:rPr>
-        <w:t>:</w:t>
-      </w:r>
-    </w:p>
-    <w:p>
-      <w:pPr>
-        <w:rPr>
-          <w:rFonts w:ascii="Times New Roman" w:hAnsi="Times New Roman"/>
-          <w:lang w:val="vi-VN"/>
-        </w:rPr>
-      </w:pPr>
-    </w:p>
-    <w:p>
-      <w:pPr>
-        <w:jc w:val="center"/>
-        <w:rPr>
-          <w:rFonts w:ascii="Times New Roman" w:hAnsi="Times New Roman"/>
-          <w:lang w:val="vi-VN"/>
-        </w:rPr>
-      </w:pPr>
-      <w:r>
-        <w:rPr>
-          <w:rFonts w:ascii="Times New Roman" w:hAnsi="Times New Roman"/>
-          <w:lang w:val="vi-VN"/>
-        </w:rPr>
-        <w:drawing>
-          <wp:inline distT="0" distB="0" distL="0" distR="0" wp14:anchorId="609A36A8" wp14:editId="7C5CF7B2">
-            <wp:extent cx="3782729" cy="987658"/>
-            <wp:effectExtent l="0" t="0" r="1905" b="3175"/>
-            <wp:docPr id="26" name="Picture 26"/>
             <wp:cNvGraphicFramePr>
               <a:graphicFrameLocks xmlns:a="http://schemas.openxmlformats.org/drawingml/2006/main" noChangeAspect="1"/>
             </wp:cNvGraphicFramePr>
@@ -4584,6 +4417,205 @@
                   <pic:spPr>
                     <a:xfrm>
                       <a:off x="0" y="0"/>
+                      <a:ext cx="3818662" cy="1525771"/>
+                    </a:xfrm>
+                    <a:prstGeom prst="rect">
+                      <a:avLst/>
+                    </a:prstGeom>
+                  </pic:spPr>
+                </pic:pic>
+              </a:graphicData>
+            </a:graphic>
+          </wp:inline>
+        </w:drawing>
+      </w:r>
+    </w:p>
+    <w:p>
+      <w:pPr>
+        <w:pStyle w:val="ListParagraph"/>
+        <w:rPr>
+          <w:rFonts w:ascii="Consolas" w:hAnsi="Consolas" w:cs="Consolas"/>
+          <w:b/>
+          <w:bCs/>
+          <w:color w:val="000000"/>
+          <w:sz w:val="21"/>
+          <w:szCs w:val="21"/>
+          <w:shd w:val="clear" w:color="auto" w:fill="F5F5F3"/>
+          <w:lang w:val="vi-VN"/>
+        </w:rPr>
+      </w:pPr>
+    </w:p>
+    <w:p>
+      <w:pPr>
+        <w:rPr>
+          <w:rFonts w:ascii="Georgia" w:hAnsi="Georgia"/>
+          <w:color w:val="3C484E"/>
+          <w:sz w:val="21"/>
+          <w:szCs w:val="21"/>
+          <w:shd w:val="clear" w:color="auto" w:fill="FFFFFF"/>
+          <w:lang w:val="vi-VN"/>
+        </w:rPr>
+      </w:pPr>
+      <w:r>
+        <w:rPr>
+          <w:rFonts w:ascii="Consolas" w:hAnsi="Consolas" w:cs="Consolas"/>
+          <w:b/>
+          <w:bCs/>
+          <w:color w:val="000000"/>
+          <w:sz w:val="21"/>
+          <w:szCs w:val="21"/>
+          <w:shd w:val="clear" w:color="auto" w:fill="F5F5F3"/>
+          <w:lang w:val="vi-VN"/>
+        </w:rPr>
+        <w:t xml:space="preserve">- B3: Tại Nuget package tạo file </w:t>
+      </w:r>
+      <w:r>
+        <w:rPr>
+          <w:rFonts w:ascii="Georgia" w:hAnsi="Georgia"/>
+          <w:color w:val="3C484E"/>
+          <w:sz w:val="21"/>
+          <w:szCs w:val="21"/>
+          <w:shd w:val="clear" w:color="auto" w:fill="FFFFFF"/>
+        </w:rPr>
+        <w:t>FodyWeavers.xml</w:t>
+      </w:r>
+      <w:r>
+        <w:rPr>
+          <w:rFonts w:ascii="Georgia" w:hAnsi="Georgia"/>
+          <w:color w:val="3C484E"/>
+          <w:sz w:val="21"/>
+          <w:szCs w:val="21"/>
+          <w:shd w:val="clear" w:color="auto" w:fill="FFFFFF"/>
+          <w:lang w:val="vi-VN"/>
+        </w:rPr>
+        <w:t xml:space="preserve"> </w:t>
+      </w:r>
+      <w:r>
+        <w:rPr>
+          <w:rFonts w:ascii="Consolas" w:hAnsi="Consolas" w:cs="Consolas"/>
+          <w:b/>
+          <w:bCs/>
+          <w:color w:val="000000"/>
+          <w:sz w:val="21"/>
+          <w:szCs w:val="21"/>
+          <w:shd w:val="clear" w:color="auto" w:fill="F5F5F3"/>
+          <w:lang w:val="vi-VN"/>
+        </w:rPr>
+        <w:t xml:space="preserve">cho project.Và thêm </w:t>
+      </w:r>
+      <w:r>
+        <w:rPr>
+          <w:rFonts w:ascii="Georgia" w:hAnsi="Georgia"/>
+          <w:color w:val="3C484E"/>
+          <w:sz w:val="21"/>
+          <w:szCs w:val="21"/>
+          <w:shd w:val="clear" w:color="auto" w:fill="FFFFFF"/>
+        </w:rPr>
+        <w:t>&lt;PropertyChanged /&gt;</w:t>
+      </w:r>
+      <w:r>
+        <w:rPr>
+          <w:rFonts w:ascii="Georgia" w:hAnsi="Georgia"/>
+          <w:color w:val="3C484E"/>
+          <w:sz w:val="21"/>
+          <w:szCs w:val="21"/>
+          <w:shd w:val="clear" w:color="auto" w:fill="FFFFFF"/>
+          <w:lang w:val="vi-VN"/>
+        </w:rPr>
+        <w:t xml:space="preserve"> trong </w:t>
+      </w:r>
+      <w:r>
+        <w:rPr>
+          <w:rFonts w:ascii="Georgia" w:hAnsi="Georgia"/>
+          <w:color w:val="3C484E"/>
+          <w:sz w:val="21"/>
+          <w:szCs w:val="21"/>
+          <w:shd w:val="clear" w:color="auto" w:fill="FFFFFF"/>
+        </w:rPr>
+        <w:t>FodyWeavers.xml</w:t>
+      </w:r>
+      <w:r>
+        <w:rPr>
+          <w:rFonts w:ascii="Georgia" w:hAnsi="Georgia"/>
+          <w:color w:val="3C484E"/>
+          <w:sz w:val="21"/>
+          <w:szCs w:val="21"/>
+          <w:shd w:val="clear" w:color="auto" w:fill="FFFFFF"/>
+          <w:lang w:val="vi-VN"/>
+        </w:rPr>
+        <w:t xml:space="preserve"> </w:t>
+      </w:r>
+      <w:r>
+        <w:rPr>
+          <w:rFonts w:ascii="Consolas" w:hAnsi="Consolas" w:cs="Consolas"/>
+          <w:b/>
+          <w:bCs/>
+          <w:color w:val="000000"/>
+          <w:sz w:val="21"/>
+          <w:szCs w:val="21"/>
+          <w:shd w:val="clear" w:color="auto" w:fill="F5F5F3"/>
+          <w:lang w:val="vi-VN"/>
+        </w:rPr>
+        <w:t>như sau</w:t>
+      </w:r>
+      <w:r>
+        <w:rPr>
+          <w:rFonts w:ascii="Georgia" w:hAnsi="Georgia"/>
+          <w:color w:val="3C484E"/>
+          <w:sz w:val="21"/>
+          <w:szCs w:val="21"/>
+          <w:shd w:val="clear" w:color="auto" w:fill="FFFFFF"/>
+          <w:lang w:val="vi-VN"/>
+        </w:rPr>
+        <w:t>:</w:t>
+      </w:r>
+    </w:p>
+    <w:p>
+      <w:pPr>
+        <w:rPr>
+          <w:rFonts w:ascii="Times New Roman" w:hAnsi="Times New Roman"/>
+          <w:lang w:val="vi-VN"/>
+        </w:rPr>
+      </w:pPr>
+    </w:p>
+    <w:p>
+      <w:pPr>
+        <w:jc w:val="center"/>
+        <w:rPr>
+          <w:rFonts w:ascii="Times New Roman" w:hAnsi="Times New Roman"/>
+          <w:lang w:val="vi-VN"/>
+        </w:rPr>
+      </w:pPr>
+      <w:r>
+        <w:rPr>
+          <w:rFonts w:ascii="Times New Roman" w:hAnsi="Times New Roman"/>
+          <w:noProof/>
+          <w:lang w:val="vi-VN"/>
+        </w:rPr>
+        <w:drawing>
+          <wp:inline distT="0" distB="0" distL="0" distR="0" wp14:anchorId="609A36A8" wp14:editId="7C5CF7B2">
+            <wp:extent cx="3782729" cy="987658"/>
+            <wp:effectExtent l="0" t="0" r="1905" b="3175"/>
+            <wp:docPr id="26" name="Picture 26"/>
+            <wp:cNvGraphicFramePr>
+              <a:graphicFrameLocks xmlns:a="http://schemas.openxmlformats.org/drawingml/2006/main" noChangeAspect="1"/>
+            </wp:cNvGraphicFramePr>
+            <a:graphic xmlns:a="http://schemas.openxmlformats.org/drawingml/2006/main">
+              <a:graphicData uri="http://schemas.openxmlformats.org/drawingml/2006/picture">
+                <pic:pic xmlns:pic="http://schemas.openxmlformats.org/drawingml/2006/picture">
+                  <pic:nvPicPr>
+                    <pic:cNvPr id="1" name=""/>
+                    <pic:cNvPicPr/>
+                  </pic:nvPicPr>
+                  <pic:blipFill>
+                    <a:blip r:embed="rId30"/>
+                    <a:stretch>
+                      <a:fillRect/>
+                    </a:stretch>
+                  </pic:blipFill>
+                  <pic:spPr>
+                    <a:xfrm>
+                      <a:off x="0" y="0"/>
                       <a:ext cx="3811315" cy="995122"/>
                     </a:xfrm>
                     <a:prstGeom prst="rect">
@@ -4657,6 +4689,7 @@
           <w:rFonts w:ascii="Consolas" w:hAnsi="Consolas" w:cs="Consolas"/>
           <w:b/>
           <w:bCs/>
+          <w:noProof/>
           <w:color w:val="000000"/>
           <w:sz w:val="21"/>
           <w:szCs w:val="21"/>
@@ -4678,7 +4711,7 @@
                     <pic:cNvPicPr/>
                   </pic:nvPicPr>
                   <pic:blipFill>
-                    <a:blip r:embed="rId30"/>
+                    <a:blip r:embed="rId31"/>
                     <a:stretch>
                       <a:fillRect/>
                     </a:stretch>

</xml_diff>